<commit_message>
Updated CV, added Mycelium Lab
</commit_message>
<xml_diff>
--- a/CV.docx
+++ b/CV.docx
@@ -1,18 +1,17 @@
 
 <file path=word/document.xml><?xml version="1.0" encoding="utf-8"?>
 <w:document xmlns:w="http://schemas.openxmlformats.org/wordprocessingml/2006/main" xmlns:wps="http://schemas.microsoft.com/office/word/2010/wordprocessingShape" xmlns:mc="http://schemas.openxmlformats.org/markup-compatibility/2006" xmlns:w10="urn:schemas-microsoft-com:office:word" xmlns:v="urn:schemas-microsoft-com:vml" xmlns:wp14="http://schemas.microsoft.com/office/word/2010/wordprocessingDrawing" mc:Ignorable="wp14">
+  <w:background w:color="FFFFFF"/>
   <w:body>
     <w:tbl>
       <w:tblPr>
         <w:tblW w:w="10800" w:type="dxa"/>
         <w:tblInd w:w="215" w:type="dxa"/>
         <w:tblBorders>
-          <w:top w:val="single" w:sz="8" w:space="0" w:shadow="0" w:frame="0" w:color="FFFFFF"/>
-          <w:left w:val="single" w:sz="8" w:space="0" w:shadow="0" w:frame="0" w:color="FFFFFF"/>
-          <w:bottom w:val="single" w:sz="8" w:space="0" w:shadow="0" w:frame="0" w:color="FFFFFF"/>
-          <w:right w:val="single" w:sz="8" w:space="0" w:shadow="0" w:frame="0" w:color="FFFFFF"/>
-          <w:insideH w:val="single" w:sz="8" w:space="0" w:shadow="0" w:frame="0" w:color="FFFFFF"/>
-          <w:insideV w:val="single" w:sz="8" w:space="0" w:shadow="0" w:frame="0" w:color="FFFFFF"/>
+          <w:top w:val="single" w:sz="4" w:space="0" w:shadow="0" w:frame="0" w:color="000000"/>
+          <w:left w:val="single" w:sz="4" w:space="0" w:shadow="0" w:frame="0" w:color="000000"/>
+          <w:bottom w:val="single" w:sz="4" w:space="0" w:shadow="0" w:frame="0" w:color="000000"/>
+          <w:right w:val="single" w:sz="4" w:space="0" w:shadow="0" w:frame="0" w:color="000000"/>
         </w:tblBorders>
         <w:tblLayout w:type="fixed"/>
         <w:tblLook w:val="0600"/>
@@ -26,11 +25,12 @@
           <w:tcPr>
             <w:tcW w:w="1608" w:type="dxa"/>
             <w:tcBorders>
-              <w:top w:val="nil"/>
-              <w:left w:val="single" w:sz="8" w:space="0" w:shadow="0" w:frame="0" w:color="FFFFFF"/>
-              <w:right w:val="single" w:sz="8" w:space="0" w:shadow="0" w:frame="0" w:color="FFFFFF"/>
+              <w:top w:val="single" w:sz="4" w:space="0" w:shadow="0" w:frame="0" w:color="000000"/>
+              <w:left w:val="single" w:sz="4" w:space="0" w:shadow="0" w:frame="0" w:color="000000"/>
+              <w:bottom w:val="single" w:sz="6" w:space="0" w:shadow="0" w:frame="0" w:color="000000"/>
+              <w:right w:val="single" w:sz="4" w:space="0" w:shadow="0" w:frame="0" w:color="000000"/>
             </w:tcBorders>
-            <w:shd w:val="clear" w:color="auto" w:fill="D6DBE1"/>
+            <w:shd w:val="clear" w:color="auto" w:fill="D9D9D9"/>
             <w:tcMar>
               <w:top w:w="215" w:type="dxa"/>
               <w:left w:w="215" w:type="dxa"/>
@@ -51,7 +51,7 @@
             <w:r>
               <w:drawing>
                 <wp:inline xmlns:wp="http://schemas.openxmlformats.org/drawingml/2006/wordprocessingDrawing">
-                  <wp:extent cx="784860" cy="876300"/>
+                  <wp:extent cx="777240" cy="868680"/>
                   <wp:docPr id="1" name="Picture 1"/>
                   <a:graphic xmlns:a="http://schemas.openxmlformats.org/drawingml/2006/main">
                     <a:graphicData uri="http://schemas.openxmlformats.org/drawingml/2006/picture">
@@ -69,7 +69,7 @@
                         <pic:spPr>
                           <a:xfrm>
                             <a:off x="0" y="0"/>
-                            <a:ext cx="784860" cy="876300"/>
+                            <a:ext cx="777240" cy="868680"/>
                           </a:xfrm>
                           <a:prstGeom prst="rect"/>
                           <a:noFill/>
@@ -86,10 +86,12 @@
           <w:tcPr>
             <w:tcW w:w="9192" w:type="dxa"/>
             <w:tcBorders>
-              <w:top w:val="single" w:sz="8" w:space="0" w:shadow="0" w:frame="0" w:color="FFFFFF"/>
-              <w:left w:val="single" w:sz="8" w:space="0" w:shadow="0" w:frame="0" w:color="FFFFFF"/>
-              <w:right w:val="single" w:sz="8" w:space="0" w:shadow="0" w:frame="0" w:color="FFFFFF"/>
+              <w:top w:val="single" w:sz="4" w:space="0" w:shadow="0" w:frame="0" w:color="000000"/>
+              <w:left w:val="single" w:sz="4" w:space="0" w:shadow="0" w:frame="0" w:color="000000"/>
+              <w:bottom w:val="single" w:sz="6" w:space="0" w:shadow="0" w:frame="0" w:color="000000"/>
+              <w:right w:val="single" w:sz="4" w:space="0" w:shadow="0" w:frame="0" w:color="000000"/>
             </w:tcBorders>
+            <w:shd w:val="clear" w:color="auto" w:fill="FFFFFF"/>
             <w:tcMar>
               <w:top w:w="215" w:type="dxa"/>
               <w:left w:w="215" w:type="dxa"/>
@@ -102,12 +104,14 @@
               <w:pStyle w:val="P2"/>
               <w:contextualSpacing w:val="0"/>
               <w:rPr>
+                <w:rFonts w:ascii="Arial" w:hAnsi="Arial"/>
                 <w:color w:val="000000"/>
                 <w:sz w:val="32"/>
               </w:rPr>
             </w:pPr>
             <w:r>
               <w:rPr>
+                <w:rFonts w:ascii="Arial" w:hAnsi="Arial"/>
                 <w:color w:val="000000"/>
                 <w:sz w:val="32"/>
               </w:rPr>
@@ -119,12 +123,14 @@
               <w:pStyle w:val="P2"/>
               <w:contextualSpacing w:val="0"/>
               <w:rPr>
+                <w:rFonts w:ascii="Arial" w:hAnsi="Arial"/>
                 <w:color w:val="313A43"/>
                 <w:sz w:val="24"/>
               </w:rPr>
             </w:pPr>
             <w:r>
               <w:rPr>
+                <w:rFonts w:ascii="Arial" w:hAnsi="Arial"/>
                 <w:color w:val="000000"/>
                 <w:sz w:val="24"/>
               </w:rPr>
@@ -137,6 +143,7 @@
               <w:spacing w:lineRule="auto" w:line="276" w:before="120" w:beforeAutospacing="0" w:afterAutospacing="0"/>
               <w:contextualSpacing w:val="0"/>
               <w:rPr>
+                <w:rFonts w:ascii="Arial" w:hAnsi="Arial"/>
                 <w:b w:val="0"/>
                 <w:color w:val="000000"/>
                 <w:sz w:val="24"/>
@@ -144,6 +151,7 @@
             </w:pPr>
             <w:r>
               <w:rPr>
+                <w:rFonts w:ascii="Arial" w:hAnsi="Arial"/>
                 <w:b w:val="0"/>
                 <w:color w:val="000000"/>
                 <w:sz w:val="24"/>
@@ -157,6 +165,7 @@
               <w:spacing w:lineRule="auto" w:line="276" w:beforeAutospacing="0" w:afterAutospacing="0"/>
               <w:contextualSpacing w:val="0"/>
               <w:rPr>
+                <w:rFonts w:ascii="Arial" w:hAnsi="Arial"/>
                 <w:b w:val="0"/>
                 <w:color w:val="000000"/>
                 <w:sz w:val="24"/>
@@ -164,6 +173,7 @@
             </w:pPr>
             <w:r>
               <w:rPr>
+                <w:rFonts w:ascii="Arial" w:hAnsi="Arial"/>
                 <w:b w:val="0"/>
                 <w:color w:val="000000"/>
                 <w:sz w:val="24"/>
@@ -177,6 +187,7 @@
               <w:spacing w:lineRule="auto" w:line="276" w:beforeAutospacing="0" w:afterAutospacing="0"/>
               <w:contextualSpacing w:val="0"/>
               <w:rPr>
+                <w:rFonts w:ascii="Arial" w:hAnsi="Arial"/>
                 <w:b w:val="0"/>
                 <w:color w:val="000000"/>
                 <w:sz w:val="24"/>
@@ -184,6 +195,7 @@
             </w:pPr>
             <w:r>
               <w:rPr>
+                <w:rFonts w:ascii="Arial" w:hAnsi="Arial"/>
                 <w:b w:val="0"/>
                 <w:color w:val="000000"/>
                 <w:sz w:val="24"/>
@@ -192,6 +204,7 @@
             </w:r>
             <w:r>
               <w:rPr>
+                <w:rFonts w:ascii="Arial" w:hAnsi="Arial"/>
                 <w:b w:val="0"/>
                 <w:color w:val="0000FF"/>
                 <w:sz w:val="24"/>
@@ -200,6 +213,7 @@
             </w:r>
             <w:r>
               <w:rPr>
+                <w:rFonts w:ascii="Arial" w:hAnsi="Arial"/>
                 <w:b w:val="0"/>
                 <w:color w:val="0000FF"/>
                 <w:sz w:val="24"/>
@@ -208,6 +222,7 @@
             </w:r>
             <w:r>
               <w:rPr>
+                <w:rFonts w:ascii="Arial" w:hAnsi="Arial"/>
                 <w:b w:val="0"/>
                 <w:color w:val="0000FF"/>
                 <w:sz w:val="24"/>
@@ -217,6 +232,7 @@
             <w:r>
               <w:rPr>
                 <w:rStyle w:val="C2"/>
+                <w:rFonts w:ascii="Arial" w:hAnsi="Arial"/>
                 <w:b w:val="0"/>
                 <w:color w:val="0000FF"/>
                 <w:sz w:val="24"/>
@@ -225,6 +241,7 @@
             </w:r>
             <w:r>
               <w:rPr>
+                <w:rFonts w:ascii="Arial" w:hAnsi="Arial"/>
                 <w:b w:val="0"/>
                 <w:color w:val="0000FF"/>
                 <w:sz w:val="24"/>
@@ -233,6 +250,7 @@
             </w:r>
             <w:r>
               <w:rPr>
+                <w:rFonts w:ascii="Arial" w:hAnsi="Arial"/>
                 <w:b w:val="0"/>
                 <w:color w:val="000000"/>
                 <w:sz w:val="24"/>
@@ -241,6 +259,7 @@
             </w:r>
             <w:r>
               <w:rPr>
+                <w:rFonts w:ascii="Arial" w:hAnsi="Arial"/>
                 <w:b w:val="1"/>
                 <w:color w:val="000000"/>
                 <w:sz w:val="24"/>
@@ -249,6 +268,7 @@
             </w:r>
             <w:r>
               <w:rPr>
+                <w:rFonts w:ascii="Arial" w:hAnsi="Arial"/>
                 <w:b w:val="0"/>
                 <w:color w:val="000000"/>
                 <w:sz w:val="24"/>
@@ -257,6 +277,7 @@
             </w:r>
             <w:r>
               <w:rPr>
+                <w:rFonts w:ascii="Arial" w:hAnsi="Arial"/>
                 <w:b w:val="0"/>
                 <w:color w:val="auto"/>
                 <w:sz w:val="24"/>
@@ -265,6 +286,7 @@
             </w:r>
             <w:r>
               <w:rPr>
+                <w:rFonts w:ascii="Arial" w:hAnsi="Arial"/>
                 <w:b w:val="0"/>
                 <w:color w:val="0000FF"/>
                 <w:sz w:val="24"/>
@@ -273,6 +295,7 @@
             </w:r>
             <w:r>
               <w:rPr>
+                <w:rFonts w:ascii="Arial" w:hAnsi="Arial"/>
                 <w:b w:val="0"/>
                 <w:color w:val="0000FF"/>
                 <w:sz w:val="24"/>
@@ -281,6 +304,7 @@
             </w:r>
             <w:r>
               <w:rPr>
+                <w:rFonts w:ascii="Arial" w:hAnsi="Arial"/>
                 <w:b w:val="0"/>
                 <w:color w:val="0000FF"/>
                 <w:sz w:val="24"/>
@@ -290,6 +314,7 @@
             <w:r>
               <w:rPr>
                 <w:rStyle w:val="C2"/>
+                <w:rFonts w:ascii="Arial" w:hAnsi="Arial"/>
                 <w:b w:val="0"/>
                 <w:color w:val="0000FF"/>
                 <w:sz w:val="24"/>
@@ -298,6 +323,7 @@
             </w:r>
             <w:r>
               <w:rPr>
+                <w:rFonts w:ascii="Arial" w:hAnsi="Arial"/>
                 <w:b w:val="0"/>
                 <w:color w:val="0000FF"/>
                 <w:sz w:val="24"/>
@@ -311,12 +337,14 @@
               <w:spacing w:lineRule="auto" w:line="276" w:beforeAutospacing="0" w:afterAutospacing="0"/>
               <w:contextualSpacing w:val="0"/>
               <w:rPr>
-                <w:color w:val="000000"/>
-                <w:sz w:val="24"/>
-              </w:rPr>
-            </w:pPr>
-            <w:r>
-              <w:rPr>
+                <w:rFonts w:ascii="Arial" w:hAnsi="Arial"/>
+                <w:color w:val="000000"/>
+                <w:sz w:val="24"/>
+              </w:rPr>
+            </w:pPr>
+            <w:r>
+              <w:rPr>
+                <w:rFonts w:ascii="Arial" w:hAnsi="Arial"/>
                 <w:b w:val="0"/>
                 <w:color w:val="000000"/>
                 <w:sz w:val="24"/>
@@ -327,6 +355,7 @@
             <w:bookmarkEnd w:id="0"/>
             <w:r>
               <w:rPr>
+                <w:rFonts w:ascii="Arial" w:hAnsi="Arial"/>
                 <w:b w:val="0"/>
                 <w:color w:val="000000"/>
                 <w:sz w:val="24"/>
@@ -335,6 +364,7 @@
             </w:r>
             <w:r>
               <w:rPr>
+                <w:rFonts w:ascii="Arial" w:hAnsi="Arial"/>
                 <w:color w:val="000000"/>
                 <w:sz w:val="24"/>
               </w:rPr>
@@ -347,7 +377,13 @@
         <w:tc>
           <w:tcPr>
             <w:tcW w:w="1608" w:type="dxa"/>
-            <w:shd w:val="clear" w:color="auto" w:fill="D6DBE1"/>
+            <w:tcBorders>
+              <w:top w:val="single" w:sz="6" w:space="0" w:shadow="0" w:frame="0" w:color="000000"/>
+              <w:left w:val="single" w:sz="4" w:space="0" w:shadow="0" w:frame="0" w:color="000000"/>
+              <w:bottom w:val="single" w:sz="6" w:space="0" w:shadow="0" w:frame="0" w:color="000000"/>
+              <w:right w:val="single" w:sz="4" w:space="0" w:shadow="0" w:frame="0" w:color="000000"/>
+            </w:tcBorders>
+            <w:shd w:val="clear" w:color="auto" w:fill="D9D9D9"/>
             <w:tcMar>
               <w:top w:w="215" w:type="dxa"/>
               <w:left w:w="215" w:type="dxa"/>
@@ -361,6 +397,7 @@
               <w:contextualSpacing w:val="0"/>
               <w:jc w:val="center"/>
               <w:rPr>
+                <w:rFonts w:ascii="Arial" w:hAnsi="Arial"/>
                 <w:b w:val="1"/>
                 <w:color w:val="262626"/>
                 <w:sz w:val="24"/>
@@ -373,8 +410,11 @@
             <w:r>
               <w:rPr>
                 <w:rStyle w:val="C9"/>
+                <w:rFonts w:ascii="Arial" w:hAnsi="Arial"/>
+                <w:b w:val="1"/>
                 <w:color w:val="262626"/>
                 <w:sz w:val="24"/>
+                <w:u w:val="single"/>
               </w:rPr>
               <w:t>ОПЫТ РАБОТЫ</w:t>
             </w:r>
@@ -383,6 +423,13 @@
         <w:tc>
           <w:tcPr>
             <w:tcW w:w="9192" w:type="dxa"/>
+            <w:tcBorders>
+              <w:top w:val="single" w:sz="6" w:space="0" w:shadow="0" w:frame="0" w:color="000000"/>
+              <w:left w:val="single" w:sz="4" w:space="0" w:shadow="0" w:frame="0" w:color="000000"/>
+              <w:bottom w:val="single" w:sz="6" w:space="0" w:shadow="0" w:frame="0" w:color="000000"/>
+              <w:right w:val="single" w:sz="4" w:space="0" w:shadow="0" w:frame="0" w:color="000000"/>
+            </w:tcBorders>
+            <w:shd w:val="clear" w:color="auto" w:fill="FFFFFF"/>
             <w:tcMar>
               <w:top w:w="215" w:type="dxa"/>
               <w:left w:w="215" w:type="dxa"/>
@@ -396,6 +443,7 @@
               <w:spacing w:after="120" w:beforeAutospacing="0" w:afterAutospacing="0"/>
               <w:contextualSpacing w:val="0"/>
               <w:rPr>
+                <w:rFonts w:ascii="Arial" w:hAnsi="Arial"/>
                 <w:color w:val="000000"/>
                 <w:sz w:val="24"/>
               </w:rPr>
@@ -404,32 +452,11 @@
             <w:bookmarkEnd w:id="2"/>
             <w:r>
               <w:rPr>
-                <w:color w:val="000000"/>
-                <w:sz w:val="24"/>
-              </w:rPr>
-              <w:t>Unity Developer в Playdarium (продуктовая студия, удаленная работа, работа в команде) - май/2021 - июль/2022</w:t>
-            </w:r>
-          </w:p>
-          <w:p>
-            <w:pPr>
-              <w:pStyle w:val="P4"/>
-              <w:spacing w:before="60" w:beforeAutospacing="0" w:afterAutospacing="0"/>
-              <w:contextualSpacing w:val="0"/>
-              <w:rPr>
-                <w:b w:val="1"/>
-                <w:i w:val="0"/>
-                <w:color w:val="000000"/>
-                <w:sz w:val="24"/>
-              </w:rPr>
-            </w:pPr>
-            <w:r>
-              <w:rPr>
-                <w:b w:val="1"/>
-                <w:i w:val="0"/>
-                <w:color w:val="000000"/>
-                <w:sz w:val="24"/>
-              </w:rPr>
-              <w:t>Обязанности:</w:t>
+                <w:rFonts w:ascii="Arial" w:hAnsi="Arial"/>
+                <w:color w:val="000000"/>
+                <w:sz w:val="24"/>
+              </w:rPr>
+              <w:t>Unity Developer в Playdarium (продуктовая студия, удаленная работа в команде) - май/2021 - июль/2022</w:t>
             </w:r>
           </w:p>
           <w:p>
@@ -632,7 +659,7 @@
                 <w:numId w:val="12"/>
               </w:numPr>
               <w:shd w:val="clear" w:fill="FFFFFF"/>
-              <w:spacing w:lineRule="auto" w:line="240" w:before="60" w:beforeAutospacing="0" w:afterAutospacing="0"/>
+              <w:spacing w:lineRule="auto" w:line="240" w:before="60" w:after="0" w:beforeAutospacing="0" w:afterAutospacing="0"/>
               <w:rPr>
                 <w:rFonts w:ascii="Arial" w:hAnsi="Arial"/>
                 <w:color w:val="000000"/>
@@ -669,7 +696,7 @@
                 <w:color w:val="000000"/>
                 <w:sz w:val="24"/>
               </w:rPr>
-              <w:t>Верстка и программирование UI (uGUI).</w:t>
+              <w:t>Верстка и программирование UI.</w:t>
             </w:r>
           </w:p>
           <w:p>
@@ -698,11 +725,24 @@
           </w:p>
           <w:p>
             <w:pPr>
+              <w:pStyle w:val="P7"/>
+              <w:shd w:val="clear" w:fill="FFFFFF"/>
+              <w:spacing w:lineRule="auto" w:line="240" w:before="60" w:beforeAutospacing="0" w:afterAutospacing="0"/>
+              <w:rPr>
+                <w:rFonts w:ascii="Arial" w:hAnsi="Arial"/>
+                <w:color w:val="000000"/>
+                <w:sz w:val="24"/>
+              </w:rPr>
+            </w:pPr>
+          </w:p>
+          <w:p>
+            <w:pPr>
               <w:pStyle w:val="P3"/>
               <w:widowControl w:val="0"/>
               <w:spacing w:lineRule="auto" w:line="240" w:after="0" w:beforeAutospacing="0" w:afterAutospacing="0"/>
               <w:contextualSpacing w:val="0"/>
               <w:rPr>
+                <w:rFonts w:ascii="Arial" w:hAnsi="Arial"/>
                 <w:color w:val="000000"/>
                 <w:sz w:val="24"/>
               </w:rPr>
@@ -713,32 +753,11 @@
             <w:bookmarkEnd w:id="4"/>
             <w:r>
               <w:rPr>
-                <w:color w:val="000000"/>
-                <w:sz w:val="24"/>
-              </w:rPr>
-              <w:t>Unity Developer в NextGenium (продуктовая студия, удаленная работа, работа в команде) - октябрь/2022 - июль/2023</w:t>
-            </w:r>
-          </w:p>
-          <w:p>
-            <w:pPr>
-              <w:pStyle w:val="P4"/>
-              <w:spacing w:before="60" w:beforeAutospacing="0" w:afterAutospacing="0"/>
-              <w:contextualSpacing w:val="0"/>
-              <w:rPr>
-                <w:b w:val="1"/>
-                <w:i w:val="0"/>
-                <w:color w:val="000000"/>
-                <w:sz w:val="24"/>
-              </w:rPr>
-            </w:pPr>
-            <w:r>
-              <w:rPr>
-                <w:b w:val="1"/>
-                <w:i w:val="0"/>
-                <w:color w:val="000000"/>
-                <w:sz w:val="24"/>
-              </w:rPr>
-              <w:t>Обязанности:</w:t>
+                <w:rFonts w:ascii="Arial" w:hAnsi="Arial"/>
+                <w:color w:val="000000"/>
+                <w:sz w:val="24"/>
+              </w:rPr>
+              <w:t>Unity Developer в NextGenium (продуктовая студия, удаленная работа в команде) - октябрь/2022 - июль/2023</w:t>
             </w:r>
           </w:p>
           <w:p>
@@ -954,7 +973,7 @@
                 <w:color w:val="000000"/>
                 <w:sz w:val="24"/>
               </w:rPr>
-              <w:t>Верстка и программирование UI (uGUI).</w:t>
+              <w:t>Верстка и программирование UI.</w:t>
             </w:r>
           </w:p>
           <w:p>
@@ -1029,13 +1048,180 @@
               <w:t>Также последние два месяца я был переключен на другой проект, где разработка велась на Unreal Engine.</w:t>
             </w:r>
           </w:p>
+          <w:p>
+            <w:pPr>
+              <w:pStyle w:val="P7"/>
+              <w:shd w:val="clear" w:fill="FFFFFF"/>
+              <w:spacing w:lineRule="auto" w:line="240" w:before="0" w:after="0" w:beforeAutospacing="0" w:afterAutospacing="0"/>
+              <w:rPr>
+                <w:rFonts w:ascii="Arial" w:hAnsi="Arial"/>
+                <w:color w:val="000000"/>
+                <w:sz w:val="24"/>
+              </w:rPr>
+            </w:pPr>
+          </w:p>
+          <w:p>
+            <w:pPr>
+              <w:pStyle w:val="P7"/>
+              <w:shd w:val="clear" w:fill="FFFFFF"/>
+              <w:spacing w:lineRule="auto" w:line="240" w:before="0" w:after="0" w:beforeAutospacing="0" w:afterAutospacing="0"/>
+              <w:rPr>
+                <w:rFonts w:ascii="Arial" w:hAnsi="Arial"/>
+                <w:color w:val="000000"/>
+                <w:sz w:val="24"/>
+              </w:rPr>
+            </w:pPr>
+            <w:r>
+              <w:rPr>
+                <w:rFonts w:ascii="Arial" w:hAnsi="Arial"/>
+                <w:b w:val="1"/>
+                <w:color w:val="000000"/>
+                <w:sz w:val="24"/>
+              </w:rPr>
+              <w:t>Unity Developer в Mycelium Lab (студия заказной разработки, удаленная работа в команде) - июль/2023-сентбярь/2023</w:t>
+            </w:r>
+          </w:p>
+          <w:p>
+            <w:pPr>
+              <w:pStyle w:val="P7"/>
+              <w:numPr>
+                <w:ilvl w:val="0"/>
+                <w:numId w:val="14"/>
+              </w:numPr>
+              <w:shd w:val="clear" w:fill="FFFFFF"/>
+              <w:spacing w:lineRule="auto" w:line="240" w:before="0" w:after="0" w:beforeAutospacing="0" w:afterAutospacing="0"/>
+              <w:rPr>
+                <w:rFonts w:ascii="Arial" w:hAnsi="Arial"/>
+                <w:b w:val="0"/>
+                <w:i w:val="0"/>
+              </w:rPr>
+            </w:pPr>
+            <w:r>
+              <w:rPr>
+                <w:rFonts w:ascii="Arial" w:hAnsi="Arial"/>
+                <w:b w:val="0"/>
+                <w:i w:val="0"/>
+              </w:rPr>
+              <w:t>Разработка "фронтенд" части WebGL/Mobile проекта под NDA. Проект целиком в UI, игровые данные и операции на бэкенд сервере. Сейчас проект "на паузе".</w:t>
+            </w:r>
+          </w:p>
+          <w:p>
+            <w:pPr>
+              <w:pStyle w:val="P7"/>
+              <w:numPr>
+                <w:ilvl w:val="0"/>
+                <w:numId w:val="14"/>
+              </w:numPr>
+              <w:shd w:val="clear" w:fill="FFFFFF"/>
+              <w:spacing w:lineRule="auto" w:line="240" w:before="0" w:after="0" w:beforeAutospacing="0" w:afterAutospacing="0"/>
+              <w:rPr>
+                <w:rFonts w:ascii="Arial" w:hAnsi="Arial"/>
+                <w:b w:val="1"/>
+              </w:rPr>
+            </w:pPr>
+            <w:r>
+              <w:rPr>
+                <w:rFonts w:ascii="Arial" w:hAnsi="Arial"/>
+              </w:rPr>
+              <w:t>Взаимодействие с командой бэка и арта.</w:t>
+            </w:r>
+          </w:p>
+          <w:p>
+            <w:pPr>
+              <w:pStyle w:val="P7"/>
+              <w:numPr>
+                <w:ilvl w:val="0"/>
+                <w:numId w:val="14"/>
+              </w:numPr>
+              <w:shd w:val="clear" w:fill="FFFFFF"/>
+              <w:spacing w:lineRule="auto" w:line="240" w:before="0" w:after="0" w:beforeAutospacing="0" w:afterAutospacing="0"/>
+              <w:rPr>
+                <w:rFonts w:ascii="Arial" w:hAnsi="Arial"/>
+                <w:b w:val="1"/>
+              </w:rPr>
+            </w:pPr>
+            <w:r>
+              <w:rPr>
+                <w:rFonts w:ascii="Arial" w:hAnsi="Arial"/>
+                <w:b w:val="0"/>
+                <w:i w:val="0"/>
+              </w:rPr>
+              <w:t>Очень много адаптивной верстки по UX.</w:t>
+            </w:r>
+          </w:p>
+          <w:p>
+            <w:pPr>
+              <w:pStyle w:val="P7"/>
+              <w:numPr>
+                <w:ilvl w:val="0"/>
+                <w:numId w:val="14"/>
+              </w:numPr>
+              <w:shd w:val="clear" w:fill="FFFFFF"/>
+              <w:spacing w:before="0" w:after="100" w:beforeAutospacing="1" w:afterAutospacing="1"/>
+              <w:rPr>
+                <w:rFonts w:ascii="Arial" w:hAnsi="Arial"/>
+                <w:b w:val="1"/>
+              </w:rPr>
+            </w:pPr>
+            <w:r>
+              <w:rPr>
+                <w:rFonts w:ascii="Arial" w:hAnsi="Arial"/>
+                <w:b w:val="0"/>
+                <w:i w:val="0"/>
+              </w:rPr>
+              <w:t>Активное участие в построении архитектуры: UI, асинхронная загрузка и хранения данных с сервера, связывание локальных ресурсов (</w:t>
+            </w:r>
+            <w:r>
+              <w:rPr>
+                <w:rFonts w:ascii="Arial" w:hAnsi="Arial"/>
+              </w:rPr>
+              <w:t xml:space="preserve">локализация, </w:t>
+            </w:r>
+            <w:r>
+              <w:rPr>
+                <w:rFonts w:ascii="Arial" w:hAnsi="Arial"/>
+                <w:b w:val="0"/>
+                <w:i w:val="0"/>
+              </w:rPr>
+              <w:t>спрайты, Spine анимации) с бэкенд сущностями.</w:t>
+            </w:r>
+          </w:p>
+          <w:p>
+            <w:pPr>
+              <w:pStyle w:val="P7"/>
+              <w:numPr>
+                <w:ilvl w:val="0"/>
+                <w:numId w:val="14"/>
+              </w:numPr>
+              <w:shd w:val="clear" w:fill="FFFFFF"/>
+              <w:spacing w:before="0" w:after="100" w:beforeAutospacing="1" w:afterAutospacing="1"/>
+              <w:rPr>
+                <w:rFonts w:ascii="Arial" w:hAnsi="Arial"/>
+                <w:b w:val="0"/>
+              </w:rPr>
+            </w:pPr>
+            <w:r>
+              <w:rPr>
+                <w:rFonts w:ascii="Arial" w:hAnsi="Arial"/>
+                <w:b w:val="0"/>
+                <w:i w:val="0"/>
+              </w:rPr>
+              <w:t>Реализация игрового режима с ботом через WebSocket.</w:t>
+            </w:r>
+          </w:p>
         </w:tc>
       </w:tr>
       <w:tr>
         <w:tc>
           <w:tcPr>
             <w:tcW w:w="1608" w:type="dxa"/>
-            <w:shd w:val="clear" w:color="auto" w:fill="D6DBE1"/>
+            <w:tcBorders>
+              <w:top w:val="single" w:sz="6" w:space="0" w:shadow="0" w:frame="0" w:color="000000"/>
+              <w:left w:val="single" w:sz="4" w:space="0" w:shadow="0" w:frame="0" w:color="000000"/>
+              <w:bottom w:val="single" w:sz="6" w:space="0" w:shadow="0" w:frame="0" w:color="000000"/>
+              <w:right w:val="single" w:sz="4" w:space="0" w:shadow="0" w:frame="0" w:color="000000"/>
+            </w:tcBorders>
+            <w:shd w:val="clear" w:color="auto" w:fill="D9D9D9"/>
             <w:tcMar>
               <w:top w:w="215" w:type="dxa"/>
               <w:left w:w="215" w:type="dxa"/>
@@ -1049,6 +1235,7 @@
               <w:contextualSpacing w:val="0"/>
               <w:jc w:val="center"/>
               <w:rPr>
+                <w:rFonts w:ascii="Arial" w:hAnsi="Arial"/>
                 <w:sz w:val="24"/>
               </w:rPr>
             </w:pPr>
@@ -1057,6 +1244,7 @@
             <w:r>
               <w:rPr>
                 <w:rStyle w:val="C9"/>
+                <w:rFonts w:ascii="Arial" w:hAnsi="Arial"/>
                 <w:color w:val="auto"/>
                 <w:sz w:val="24"/>
               </w:rPr>
@@ -1067,6 +1255,13 @@
         <w:tc>
           <w:tcPr>
             <w:tcW w:w="9192" w:type="dxa"/>
+            <w:tcBorders>
+              <w:top w:val="single" w:sz="6" w:space="0" w:shadow="0" w:frame="0" w:color="000000"/>
+              <w:left w:val="single" w:sz="4" w:space="0" w:shadow="0" w:frame="0" w:color="000000"/>
+              <w:bottom w:val="single" w:sz="6" w:space="0" w:shadow="0" w:frame="0" w:color="000000"/>
+              <w:right w:val="single" w:sz="4" w:space="0" w:shadow="0" w:frame="0" w:color="000000"/>
+            </w:tcBorders>
+            <w:shd w:val="clear" w:color="auto" w:fill="FFFFFF"/>
             <w:tcMar>
               <w:top w:w="215" w:type="dxa"/>
               <w:left w:w="215" w:type="dxa"/>
@@ -1086,16 +1281,116 @@
               <w:spacing w:lineRule="auto" w:line="240" w:beforeAutospacing="0" w:afterAutospacing="0"/>
               <w:contextualSpacing w:val="0"/>
               <w:rPr>
-                <w:color w:val="000000"/>
-                <w:sz w:val="24"/>
-              </w:rPr>
-            </w:pPr>
-            <w:r>
-              <w:rPr>
-                <w:color w:val="000000"/>
-                <w:sz w:val="24"/>
-              </w:rPr>
-              <w:t>Работа с Git.</w:t>
+                <w:rFonts w:ascii="Arial" w:hAnsi="Arial"/>
+                <w:color w:val="000000"/>
+                <w:sz w:val="24"/>
+              </w:rPr>
+            </w:pPr>
+            <w:r>
+              <w:rPr>
+                <w:rFonts w:ascii="Arial" w:hAnsi="Arial"/>
+                <w:color w:val="000000"/>
+                <w:sz w:val="24"/>
+              </w:rPr>
+              <w:t>Понимание ООП, паттернов проектирования, умение применять их на практике, знание SOLID.</w:t>
+            </w:r>
+          </w:p>
+          <w:p>
+            <w:pPr>
+              <w:pStyle w:val="P8"/>
+              <w:numPr>
+                <w:ilvl w:val="0"/>
+                <w:numId w:val="11"/>
+              </w:numPr>
+              <w:shd w:val="clear" w:fill="FFFFFF"/>
+              <w:spacing w:lineRule="auto" w:line="240" w:beforeAutospacing="0" w:afterAutospacing="0"/>
+              <w:contextualSpacing w:val="0"/>
+              <w:rPr>
+                <w:rFonts w:ascii="Arial" w:hAnsi="Arial"/>
+              </w:rPr>
+            </w:pPr>
+            <w:r>
+              <w:rPr>
+                <w:rFonts w:ascii="Arial" w:hAnsi="Arial"/>
+                <w:color w:val="000000"/>
+                <w:sz w:val="24"/>
+              </w:rPr>
+              <w:t>Понимание MV* паттернов и опыт их применения.</w:t>
+            </w:r>
+          </w:p>
+          <w:p>
+            <w:pPr>
+              <w:pStyle w:val="P8"/>
+              <w:numPr>
+                <w:ilvl w:val="0"/>
+                <w:numId w:val="11"/>
+              </w:numPr>
+              <w:shd w:val="clear" w:fill="FFFFFF"/>
+              <w:spacing w:lineRule="auto" w:line="240" w:beforeAutospacing="0" w:afterAutospacing="0"/>
+              <w:contextualSpacing w:val="0"/>
+              <w:rPr>
+                <w:rFonts w:ascii="Arial" w:hAnsi="Arial"/>
+                <w:color w:val="000000"/>
+                <w:sz w:val="24"/>
+              </w:rPr>
+            </w:pPr>
+            <w:r>
+              <w:rPr>
+                <w:rFonts w:ascii="Arial" w:hAnsi="Arial"/>
+                <w:color w:val="000000"/>
+                <w:sz w:val="24"/>
+              </w:rPr>
+              <w:t>Большой опыт с ECS (Entitas, LeoEcs и другие)</w:t>
+            </w:r>
+          </w:p>
+          <w:p>
+            <w:pPr>
+              <w:pStyle w:val="P8"/>
+              <w:numPr>
+                <w:ilvl w:val="0"/>
+                <w:numId w:val="11"/>
+              </w:numPr>
+              <w:shd w:val="clear" w:fill="FFFFFF"/>
+              <w:spacing w:lineRule="auto" w:line="240" w:beforeAutospacing="0" w:afterAutospacing="0"/>
+              <w:contextualSpacing w:val="0"/>
+              <w:rPr>
+                <w:rFonts w:ascii="Arial" w:hAnsi="Arial"/>
+                <w:color w:val="000000"/>
+                <w:sz w:val="24"/>
+              </w:rPr>
+            </w:pPr>
+            <w:r>
+              <w:rPr>
+                <w:rFonts w:ascii="Arial" w:hAnsi="Arial"/>
+                <w:color w:val="000000"/>
+                <w:sz w:val="24"/>
+              </w:rPr>
+              <w:t>Большой опыт с Zenject, UniTask, UniRx, DOTween.</w:t>
+            </w:r>
+          </w:p>
+          <w:p>
+            <w:pPr>
+              <w:pStyle w:val="P8"/>
+              <w:numPr>
+                <w:ilvl w:val="0"/>
+                <w:numId w:val="11"/>
+              </w:numPr>
+              <w:shd w:val="clear" w:fill="FFFFFF"/>
+              <w:spacing w:lineRule="auto" w:line="240" w:beforeAutospacing="0" w:afterAutospacing="0"/>
+              <w:contextualSpacing w:val="0"/>
+              <w:rPr>
+                <w:rFonts w:ascii="Arial" w:hAnsi="Arial"/>
+                <w:color w:val="000000"/>
+                <w:sz w:val="24"/>
+              </w:rPr>
+            </w:pPr>
+            <w:r>
+              <w:rPr>
+                <w:rFonts w:ascii="Arial" w:hAnsi="Arial"/>
+                <w:color w:val="000000"/>
+                <w:sz w:val="24"/>
+              </w:rPr>
+              <w:t>Опыт с Spine, Odin, FMOD, BehaviorDesigner.</w:t>
             </w:r>
           </w:p>
           <w:p>
@@ -1110,58 +1405,18 @@
               <w:spacing w:lineRule="auto" w:line="240" w:beforeAutospacing="0" w:afterAutospacing="0"/>
               <w:contextualSpacing w:val="0"/>
               <w:rPr>
-                <w:color w:val="000000"/>
-                <w:sz w:val="24"/>
-              </w:rPr>
-            </w:pPr>
-            <w:r>
-              <w:rPr>
-                <w:color w:val="000000"/>
-                <w:sz w:val="24"/>
-              </w:rPr>
-              <w:t>Понимание ООП, паттернов проектирования, умение применять их на практике, знание SOLID.</w:t>
-            </w:r>
-          </w:p>
-          <w:p>
-            <w:pPr>
-              <w:pStyle w:val="P8"/>
-              <w:numPr>
-                <w:ilvl w:val="0"/>
-                <w:numId w:val="11"/>
-              </w:numPr>
-              <w:shd w:val="clear" w:fill="FFFFFF"/>
-              <w:spacing w:lineRule="auto" w:line="240"/>
-              <w:contextualSpacing w:val="0"/>
-            </w:pPr>
-            <w:r>
-              <w:rPr>
-                <w:color w:val="000000"/>
-                <w:sz w:val="24"/>
-              </w:rPr>
-              <w:t>Понимание MV* паттернов и опыт их применения.</w:t>
-            </w:r>
-          </w:p>
-          <w:p>
-            <w:pPr>
-              <w:pStyle w:val="P8"/>
-              <w:numPr>
-                <w:ilvl w:val="0"/>
-                <w:numId w:val="11"/>
-              </w:numPr>
-              <w:shd w:val="clear" w:fill="FFFFFF"/>
-              <w:spacing w:lineRule="auto" w:line="240" w:beforeAutospacing="0" w:afterAutospacing="0"/>
-              <w:contextualSpacing w:val="0"/>
-              <w:rPr>
-                <w:color w:val="000000"/>
-                <w:sz w:val="24"/>
-              </w:rPr>
-            </w:pPr>
-            <w:r>
-              <w:rPr>
-                <w:color w:val="000000"/>
-                <w:sz w:val="24"/>
-              </w:rPr>
-              <w:t>Большой опыт с ECS (Entitas, а также LeoEcs, ME.ECS)</w:t>
+                <w:rFonts w:ascii="Arial" w:hAnsi="Arial"/>
+                <w:color w:val="000000"/>
+                <w:sz w:val="24"/>
+              </w:rPr>
+            </w:pPr>
+            <w:r>
+              <w:rPr>
+                <w:rFonts w:ascii="Arial" w:hAnsi="Arial"/>
+                <w:color w:val="000000"/>
+                <w:sz w:val="24"/>
+              </w:rPr>
+              <w:t>Опыт с взаимодействием клиент-сервер, HTTP и WebSocket.</w:t>
             </w:r>
           </w:p>
           <w:p>
@@ -1175,115 +1430,14 @@
               <w:shd w:val="clear" w:fill="FFFFFF"/>
               <w:spacing w:lineRule="auto" w:line="240" w:beforeAutospacing="0" w:afterAutospacing="0"/>
               <w:contextualSpacing w:val="0"/>
-              <w:rPr>
-                <w:color w:val="000000"/>
-                <w:sz w:val="24"/>
-              </w:rPr>
-            </w:pPr>
-            <w:r>
-              <w:rPr>
-                <w:color w:val="000000"/>
-                <w:sz w:val="24"/>
-              </w:rPr>
-              <w:t xml:space="preserve">Опыт с Zenject, </w:t>
-            </w:r>
-            <w:r>
-              <w:rPr>
-                <w:color w:val="000000"/>
-                <w:sz w:val="24"/>
-              </w:rPr>
-              <w:t>UniTask, async-await, UniRx, DOTween, Odin.</w:t>
-            </w:r>
-          </w:p>
-          <w:p>
-            <w:pPr>
-              <w:pStyle w:val="P8"/>
-              <w:widowControl w:val="1"/>
-              <w:numPr>
-                <w:ilvl w:val="0"/>
-                <w:numId w:val="11"/>
-              </w:numPr>
-              <w:shd w:val="clear" w:fill="FFFFFF"/>
-              <w:spacing w:lineRule="auto" w:line="240" w:beforeAutospacing="0" w:afterAutospacing="0"/>
-              <w:contextualSpacing w:val="0"/>
-              <w:rPr>
-                <w:color w:val="000000"/>
-                <w:sz w:val="24"/>
-              </w:rPr>
-            </w:pPr>
-            <w:r>
-              <w:rPr>
-                <w:color w:val="000000"/>
-                <w:sz w:val="24"/>
-              </w:rPr>
-              <w:t>Опыт с клиент-серверным взаимодействием.</w:t>
-            </w:r>
-          </w:p>
-          <w:p>
-            <w:pPr>
-              <w:pStyle w:val="P8"/>
-              <w:numPr>
-                <w:ilvl w:val="0"/>
-                <w:numId w:val="11"/>
-              </w:numPr>
-              <w:shd w:val="clear" w:fill="FFFFFF"/>
-              <w:spacing w:lineRule="auto" w:line="240" w:beforeAutospacing="0" w:afterAutospacing="0"/>
-              <w:contextualSpacing w:val="0"/>
-            </w:pPr>
-            <w:r>
-              <w:rPr>
-                <w:color w:val="000000"/>
-                <w:sz w:val="24"/>
-              </w:rPr>
-              <w:t>Опыт с FMOD.</w:t>
-            </w:r>
-          </w:p>
-          <w:p>
-            <w:pPr>
-              <w:pStyle w:val="P8"/>
-              <w:widowControl w:val="1"/>
-              <w:numPr>
-                <w:ilvl w:val="0"/>
-                <w:numId w:val="11"/>
-              </w:numPr>
-              <w:shd w:val="clear" w:fill="FFFFFF"/>
-              <w:spacing w:lineRule="auto" w:line="240" w:beforeAutospacing="0" w:afterAutospacing="0"/>
-              <w:contextualSpacing w:val="0"/>
-              <w:rPr>
-                <w:color w:val="000000"/>
-                <w:sz w:val="24"/>
-              </w:rPr>
-            </w:pPr>
-            <w:r>
-              <w:rPr>
-                <w:color w:val="000000"/>
-                <w:sz w:val="24"/>
-              </w:rPr>
-              <w:t>Небольшой опыт с Unreal Engine, опыт с С++.</w:t>
-            </w:r>
-          </w:p>
-          <w:p>
-            <w:pPr>
-              <w:pStyle w:val="P8"/>
-              <w:widowControl w:val="1"/>
-              <w:numPr>
-                <w:ilvl w:val="0"/>
-                <w:numId w:val="11"/>
-              </w:numPr>
-              <w:shd w:val="clear" w:fill="FFFFFF"/>
-              <w:spacing w:lineRule="auto" w:line="240" w:beforeAutospacing="0" w:afterAutospacing="0"/>
-              <w:contextualSpacing w:val="0"/>
-              <w:rPr>
-                <w:color w:val="000000"/>
-                <w:sz w:val="24"/>
-              </w:rPr>
-            </w:pPr>
-            <w:r>
-              <w:rPr>
-                <w:color w:val="000000"/>
-                <w:sz w:val="24"/>
-              </w:rPr>
-              <w:t>Английский на уровне чтения тех. документации + разговорный.</w:t>
+            </w:pPr>
+            <w:r>
+              <w:rPr>
+                <w:rFonts w:ascii="Arial" w:hAnsi="Arial"/>
+                <w:color w:val="000000"/>
+                <w:sz w:val="24"/>
+              </w:rPr>
+              <w:t>Технический и разговорный английский.</w:t>
             </w:r>
           </w:p>
         </w:tc>
@@ -1295,7 +1449,13 @@
         <w:tc>
           <w:tcPr>
             <w:tcW w:w="1608" w:type="dxa"/>
-            <w:shd w:val="clear" w:color="auto" w:fill="D6DBE1"/>
+            <w:tcBorders>
+              <w:top w:val="single" w:sz="6" w:space="0" w:shadow="0" w:frame="0" w:color="000000"/>
+              <w:left w:val="single" w:sz="4" w:space="0" w:shadow="0" w:frame="0" w:color="000000"/>
+              <w:bottom w:val="single" w:sz="4" w:space="0" w:shadow="0" w:frame="0" w:color="000000"/>
+              <w:right w:val="single" w:sz="4" w:space="0" w:shadow="0" w:frame="0" w:color="000000"/>
+            </w:tcBorders>
+            <w:shd w:val="clear" w:color="auto" w:fill="D9D9D9"/>
             <w:tcMar>
               <w:top w:w="215" w:type="dxa"/>
               <w:left w:w="215" w:type="dxa"/>
@@ -1309,6 +1469,7 @@
               <w:contextualSpacing w:val="0"/>
               <w:jc w:val="center"/>
               <w:rPr>
+                <w:rFonts w:ascii="Arial" w:hAnsi="Arial"/>
                 <w:sz w:val="24"/>
               </w:rPr>
             </w:pPr>
@@ -1317,6 +1478,7 @@
             <w:r>
               <w:rPr>
                 <w:rStyle w:val="C9"/>
+                <w:rFonts w:ascii="Arial" w:hAnsi="Arial"/>
                 <w:color w:val="auto"/>
                 <w:sz w:val="24"/>
               </w:rPr>
@@ -1327,6 +1489,13 @@
         <w:tc>
           <w:tcPr>
             <w:tcW w:w="9192" w:type="dxa"/>
+            <w:tcBorders>
+              <w:top w:val="single" w:sz="6" w:space="0" w:shadow="0" w:frame="0" w:color="000000"/>
+              <w:left w:val="single" w:sz="4" w:space="0" w:shadow="0" w:frame="0" w:color="000000"/>
+              <w:bottom w:val="single" w:sz="4" w:space="0" w:shadow="0" w:frame="0" w:color="000000"/>
+              <w:right w:val="single" w:sz="4" w:space="0" w:shadow="0" w:frame="0" w:color="000000"/>
+            </w:tcBorders>
+            <w:shd w:val="clear" w:color="auto" w:fill="FFFFFF"/>
             <w:tcMar>
               <w:top w:w="215" w:type="dxa"/>
               <w:left w:w="215" w:type="dxa"/>
@@ -1344,12 +1513,14 @@
               <w:spacing w:lineRule="auto" w:line="240" w:beforeAutospacing="0" w:afterAutospacing="0"/>
               <w:ind w:hanging="357" w:left="714"/>
               <w:rPr>
+                <w:rFonts w:ascii="Arial" w:hAnsi="Arial"/>
                 <w:color w:val="auto"/>
                 <w:sz w:val="24"/>
               </w:rPr>
             </w:pPr>
             <w:r>
               <w:rPr>
+                <w:rFonts w:ascii="Arial" w:hAnsi="Arial"/>
                 <w:color w:val="auto"/>
                 <w:sz w:val="24"/>
               </w:rPr>
@@ -1366,12 +1537,14 @@
               <w:spacing w:lineRule="auto" w:line="240" w:beforeAutospacing="0" w:afterAutospacing="0"/>
               <w:ind w:hanging="357" w:left="714"/>
               <w:rPr>
+                <w:rFonts w:ascii="Arial" w:hAnsi="Arial"/>
                 <w:color w:val="auto"/>
                 <w:sz w:val="24"/>
               </w:rPr>
             </w:pPr>
             <w:r>
               <w:rPr>
+                <w:rFonts w:ascii="Arial" w:hAnsi="Arial"/>
                 <w:color w:val="auto"/>
                 <w:sz w:val="24"/>
               </w:rPr>
@@ -1388,289 +1561,18 @@
               <w:spacing w:lineRule="auto" w:line="240" w:beforeAutospacing="0" w:afterAutospacing="0"/>
               <w:ind w:hanging="357" w:left="714"/>
               <w:rPr>
+                <w:rFonts w:ascii="Arial" w:hAnsi="Arial"/>
                 <w:color w:val="auto"/>
                 <w:sz w:val="24"/>
               </w:rPr>
             </w:pPr>
             <w:r>
               <w:rPr>
+                <w:rFonts w:ascii="Arial" w:hAnsi="Arial"/>
                 <w:color w:val="auto"/>
                 <w:sz w:val="24"/>
               </w:rPr>
-              <w:t>Л</w:t>
-            </w:r>
-            <w:r>
-              <w:rPr>
-                <w:color w:val="auto"/>
-                <w:sz w:val="24"/>
-              </w:rPr>
-              <w:t xml:space="preserve">юбимые </w:t>
-            </w:r>
-            <w:r>
-              <w:rPr>
-                <w:color w:val="auto"/>
-                <w:sz w:val="24"/>
-              </w:rPr>
-              <w:t>жанры игр</w:t>
-            </w:r>
-            <w:r>
-              <w:rPr>
-                <w:color w:val="auto"/>
-                <w:sz w:val="24"/>
-              </w:rPr>
-              <w:t xml:space="preserve"> -</w:t>
-            </w:r>
-            <w:r>
-              <w:rPr>
-                <w:color w:val="auto"/>
-                <w:sz w:val="24"/>
-              </w:rPr>
-              <w:t xml:space="preserve"> разные, но в ос</w:t>
-            </w:r>
-            <w:r>
-              <w:rPr>
-                <w:color w:val="auto"/>
-                <w:sz w:val="24"/>
-              </w:rPr>
-              <w:t>новном</w:t>
-            </w:r>
-            <w:r>
-              <w:rPr>
-                <w:color w:val="auto"/>
-                <w:sz w:val="24"/>
-              </w:rPr>
-              <w:t xml:space="preserve"> </w:t>
-            </w:r>
-            <w:r>
-              <w:rPr>
-                <w:color w:val="auto"/>
-                <w:sz w:val="24"/>
-              </w:rPr>
-              <w:t>экшен игры</w:t>
-            </w:r>
-            <w:r>
-              <w:rPr>
-                <w:color w:val="auto"/>
-                <w:sz w:val="24"/>
-              </w:rPr>
-              <w:t xml:space="preserve">: </w:t>
-            </w:r>
-            <w:r>
-              <w:rPr>
-                <w:color w:val="auto"/>
-                <w:sz w:val="24"/>
-              </w:rPr>
-              <w:t>шутеры, слешеры</w:t>
-            </w:r>
-            <w:r>
-              <w:rPr>
-                <w:color w:val="auto"/>
-                <w:sz w:val="24"/>
-              </w:rPr>
-              <w:t xml:space="preserve"> </w:t>
-            </w:r>
-            <w:r>
-              <w:rPr>
-                <w:color w:val="auto"/>
-                <w:sz w:val="24"/>
-              </w:rPr>
-              <w:t>и песочни</w:t>
-            </w:r>
-            <w:r>
-              <w:rPr>
-                <w:color w:val="auto"/>
-                <w:sz w:val="24"/>
-              </w:rPr>
-              <w:t>цы</w:t>
-            </w:r>
-            <w:r>
-              <w:rPr>
-                <w:color w:val="auto"/>
-                <w:sz w:val="24"/>
-              </w:rPr>
-              <w:t xml:space="preserve">, желательно </w:t>
-            </w:r>
-            <w:r>
-              <w:rPr>
-                <w:color w:val="auto"/>
-                <w:sz w:val="24"/>
-              </w:rPr>
-              <w:t>где есть кооп/пвп</w:t>
-            </w:r>
-            <w:r>
-              <w:rPr>
-                <w:color w:val="auto"/>
-                <w:sz w:val="24"/>
-              </w:rPr>
-              <w:t>.</w:t>
-            </w:r>
-            <w:r>
-              <w:rPr>
-                <w:color w:val="auto"/>
-                <w:sz w:val="24"/>
-              </w:rPr>
-              <w:t xml:space="preserve"> </w:t>
-            </w:r>
-            <w:r>
-              <w:rPr>
-                <w:color w:val="auto"/>
-                <w:sz w:val="24"/>
-              </w:rPr>
-              <w:t>Из одиночных</w:t>
-            </w:r>
-            <w:r>
-              <w:rPr>
-                <w:color w:val="auto"/>
-                <w:sz w:val="24"/>
-              </w:rPr>
-              <w:t xml:space="preserve"> </w:t>
-            </w:r>
-            <w:r>
-              <w:rPr>
-                <w:color w:val="auto"/>
-                <w:sz w:val="24"/>
-              </w:rPr>
-              <w:t>в сердце</w:t>
-            </w:r>
-            <w:r>
-              <w:rPr>
-                <w:color w:val="auto"/>
-                <w:sz w:val="24"/>
-              </w:rPr>
-              <w:t xml:space="preserve"> -</w:t>
-            </w:r>
-            <w:r>
-              <w:rPr>
-                <w:color w:val="auto"/>
-                <w:sz w:val="24"/>
-              </w:rPr>
-              <w:t xml:space="preserve"> </w:t>
-            </w:r>
-            <w:r>
-              <w:rPr>
-                <w:color w:val="auto"/>
-                <w:sz w:val="24"/>
-              </w:rPr>
-              <w:t>серия Dark Souls,</w:t>
-            </w:r>
-            <w:r>
-              <w:rPr>
-                <w:color w:val="auto"/>
-                <w:sz w:val="24"/>
-              </w:rPr>
-              <w:t xml:space="preserve"> </w:t>
-            </w:r>
-            <w:r>
-              <w:rPr>
-                <w:color w:val="auto"/>
-                <w:sz w:val="24"/>
-              </w:rPr>
-              <w:t>Dishonored, Outer</w:t>
-            </w:r>
-            <w:r>
-              <w:rPr>
-                <w:color w:val="auto"/>
-                <w:sz w:val="24"/>
-              </w:rPr>
-              <w:t xml:space="preserve"> Wilds</w:t>
-            </w:r>
-            <w:r>
-              <w:rPr>
-                <w:color w:val="auto"/>
-                <w:sz w:val="24"/>
-              </w:rPr>
-              <w:t>.</w:t>
-            </w:r>
-            <w:r>
-              <w:rPr>
-                <w:color w:val="auto"/>
-                <w:sz w:val="24"/>
-              </w:rPr>
-              <w:t xml:space="preserve"> </w:t>
-            </w:r>
-            <w:r>
-              <w:rPr>
-                <w:color w:val="auto"/>
-                <w:sz w:val="24"/>
-              </w:rPr>
-              <w:t xml:space="preserve">Из </w:t>
-            </w:r>
-            <w:r>
-              <w:rPr>
-                <w:color w:val="auto"/>
-                <w:sz w:val="24"/>
-              </w:rPr>
-              <w:t>кооперативных</w:t>
-            </w:r>
-            <w:r>
-              <w:rPr>
-                <w:color w:val="auto"/>
-                <w:sz w:val="24"/>
-              </w:rPr>
-              <w:t xml:space="preserve"> - </w:t>
-            </w:r>
-            <w:r>
-              <w:rPr>
-                <w:color w:val="auto"/>
-                <w:sz w:val="24"/>
-              </w:rPr>
-              <w:t xml:space="preserve">For Honor, </w:t>
-            </w:r>
-            <w:r>
-              <w:rPr>
-                <w:color w:val="auto"/>
-                <w:sz w:val="24"/>
-              </w:rPr>
-              <w:t>Sea of Th</w:t>
-            </w:r>
-            <w:r>
-              <w:rPr>
-                <w:color w:val="auto"/>
-                <w:sz w:val="24"/>
-              </w:rPr>
-              <w:t>ieves</w:t>
-            </w:r>
-            <w:r>
-              <w:rPr>
-                <w:color w:val="auto"/>
-                <w:sz w:val="24"/>
-              </w:rPr>
-              <w:t xml:space="preserve">, </w:t>
-            </w:r>
-            <w:r>
-              <w:rPr>
-                <w:color w:val="auto"/>
-                <w:sz w:val="24"/>
-              </w:rPr>
-              <w:t>Fact</w:t>
-            </w:r>
-            <w:r>
-              <w:rPr>
-                <w:color w:val="auto"/>
-                <w:sz w:val="24"/>
-              </w:rPr>
-              <w:t>orio</w:t>
-            </w:r>
-            <w:r>
-              <w:rPr>
-                <w:color w:val="auto"/>
-                <w:sz w:val="24"/>
-              </w:rPr>
-              <w:t xml:space="preserve">, </w:t>
-            </w:r>
-            <w:r>
-              <w:rPr>
-                <w:color w:val="auto"/>
-                <w:sz w:val="24"/>
-              </w:rPr>
-              <w:t>Stellaris</w:t>
-            </w:r>
-            <w:r>
-              <w:rPr>
-                <w:color w:val="auto"/>
-                <w:sz w:val="24"/>
-              </w:rPr>
-              <w:t>.</w:t>
+              <w:t>Любимые жанры игр - разные, но в основном экшен игры: шутеры и слешеры, желательно где есть кооп/пвп. Из одиночных - серия Dark Souls, Dishonored, Outer Wilds. Из кооперативных - For Honor, Deep Rock Galactic, Stellaris.</w:t>
             </w:r>
           </w:p>
         </w:tc>
@@ -3159,6 +3061,248 @@
       </w:pPr>
       <w:rPr>
         <w:rFonts w:ascii="Wingdings" w:hAnsi="Wingdings"/>
+      </w:rPr>
+    </w:lvl>
+  </w:abstractNum>
+  <w:abstractNum w:abstractNumId="12">
+    <w:nsid w:val="4DD9656E"/>
+    <w:multiLevelType w:val="hybridMultilevel"/>
+    <w:lvl w:ilvl="0" w:tplc="4342E3AD">
+      <w:start w:val="1"/>
+      <w:numFmt w:val="bullet"/>
+      <w:suff w:val="tab"/>
+      <w:lvlText w:val="·"/>
+      <w:lvlJc w:val="left"/>
+      <w:pPr>
+        <w:ind w:hanging="354" w:left="720"/>
+      </w:pPr>
+      <w:rPr>
+        <w:rFonts w:ascii="Symbol" w:hAnsi="Symbol"/>
+      </w:rPr>
+    </w:lvl>
+    <w:lvl w:ilvl="1" w:tplc="0B1982F0">
+      <w:start w:val="1"/>
+      <w:numFmt w:val="bullet"/>
+      <w:suff w:val="tab"/>
+      <w:lvlText w:val="o"/>
+      <w:lvlJc w:val="left"/>
+      <w:pPr>
+        <w:ind w:hanging="354" w:left="1440"/>
+      </w:pPr>
+      <w:rPr>
+        <w:rFonts w:ascii="Symbol" w:hAnsi="Symbol"/>
+      </w:rPr>
+    </w:lvl>
+    <w:lvl w:ilvl="2" w:tplc="26C326D5">
+      <w:start w:val="1"/>
+      <w:numFmt w:val="bullet"/>
+      <w:suff w:val="tab"/>
+      <w:lvlText w:val="·"/>
+      <w:lvlJc w:val="left"/>
+      <w:pPr>
+        <w:ind w:hanging="354" w:left="2160"/>
+      </w:pPr>
+      <w:rPr>
+        <w:rFonts w:ascii="Symbol" w:hAnsi="Symbol"/>
+      </w:rPr>
+    </w:lvl>
+    <w:lvl w:ilvl="3" w:tplc="2E960D54">
+      <w:start w:val="1"/>
+      <w:numFmt w:val="bullet"/>
+      <w:suff w:val="tab"/>
+      <w:lvlText w:val="o"/>
+      <w:lvlJc w:val="left"/>
+      <w:pPr>
+        <w:ind w:hanging="354" w:left="2880"/>
+      </w:pPr>
+      <w:rPr>
+        <w:rFonts w:ascii="Symbol" w:hAnsi="Symbol"/>
+      </w:rPr>
+    </w:lvl>
+    <w:lvl w:ilvl="4" w:tplc="3D0A07FF">
+      <w:start w:val="1"/>
+      <w:numFmt w:val="bullet"/>
+      <w:suff w:val="tab"/>
+      <w:lvlText w:val="·"/>
+      <w:lvlJc w:val="left"/>
+      <w:pPr>
+        <w:ind w:hanging="354" w:left="3600"/>
+      </w:pPr>
+      <w:rPr>
+        <w:rFonts w:ascii="Symbol" w:hAnsi="Symbol"/>
+      </w:rPr>
+    </w:lvl>
+    <w:lvl w:ilvl="5" w:tplc="6CE14F8A">
+      <w:start w:val="1"/>
+      <w:numFmt w:val="bullet"/>
+      <w:suff w:val="tab"/>
+      <w:lvlText w:val="o"/>
+      <w:lvlJc w:val="left"/>
+      <w:pPr>
+        <w:ind w:hanging="354" w:left="4320"/>
+      </w:pPr>
+      <w:rPr>
+        <w:rFonts w:ascii="Symbol" w:hAnsi="Symbol"/>
+      </w:rPr>
+    </w:lvl>
+    <w:lvl w:ilvl="6" w:tplc="707EA117">
+      <w:start w:val="1"/>
+      <w:numFmt w:val="bullet"/>
+      <w:suff w:val="tab"/>
+      <w:lvlText w:val="·"/>
+      <w:lvlJc w:val="left"/>
+      <w:pPr>
+        <w:ind w:hanging="354" w:left="5040"/>
+      </w:pPr>
+      <w:rPr>
+        <w:rFonts w:ascii="Symbol" w:hAnsi="Symbol"/>
+      </w:rPr>
+    </w:lvl>
+    <w:lvl w:ilvl="7" w:tplc="5145CB3C">
+      <w:start w:val="1"/>
+      <w:numFmt w:val="bullet"/>
+      <w:suff w:val="tab"/>
+      <w:lvlText w:val="o"/>
+      <w:lvlJc w:val="left"/>
+      <w:pPr>
+        <w:ind w:hanging="354" w:left="5760"/>
+      </w:pPr>
+      <w:rPr>
+        <w:rFonts w:ascii="Symbol" w:hAnsi="Symbol"/>
+      </w:rPr>
+    </w:lvl>
+    <w:lvl w:ilvl="8" w:tplc="69F8768B">
+      <w:start w:val="1"/>
+      <w:numFmt w:val="bullet"/>
+      <w:suff w:val="tab"/>
+      <w:lvlText w:val="·"/>
+      <w:lvlJc w:val="left"/>
+      <w:pPr>
+        <w:ind w:hanging="354" w:left="6480"/>
+      </w:pPr>
+      <w:rPr>
+        <w:rFonts w:ascii="Symbol" w:hAnsi="Symbol"/>
+      </w:rPr>
+    </w:lvl>
+  </w:abstractNum>
+  <w:abstractNum w:abstractNumId="13">
+    <w:nsid w:val="4508792D"/>
+    <w:multiLevelType w:val="hybridMultilevel"/>
+    <w:lvl w:ilvl="0" w:tplc="4342E3AD">
+      <w:start w:val="1"/>
+      <w:numFmt w:val="bullet"/>
+      <w:suff w:val="tab"/>
+      <w:lvlText w:val="·"/>
+      <w:lvlJc w:val="left"/>
+      <w:pPr>
+        <w:ind w:hanging="354" w:left="720"/>
+      </w:pPr>
+      <w:rPr>
+        <w:rFonts w:ascii="Symbol" w:hAnsi="Symbol"/>
+      </w:rPr>
+    </w:lvl>
+    <w:lvl w:ilvl="1" w:tplc="0B1982F0">
+      <w:start w:val="1"/>
+      <w:numFmt w:val="bullet"/>
+      <w:suff w:val="tab"/>
+      <w:lvlText w:val="o"/>
+      <w:lvlJc w:val="left"/>
+      <w:pPr>
+        <w:ind w:hanging="354" w:left="1440"/>
+      </w:pPr>
+      <w:rPr>
+        <w:rFonts w:ascii="Symbol" w:hAnsi="Symbol"/>
+      </w:rPr>
+    </w:lvl>
+    <w:lvl w:ilvl="2" w:tplc="26C326D5">
+      <w:start w:val="1"/>
+      <w:numFmt w:val="bullet"/>
+      <w:suff w:val="tab"/>
+      <w:lvlText w:val="·"/>
+      <w:lvlJc w:val="left"/>
+      <w:pPr>
+        <w:ind w:hanging="354" w:left="2160"/>
+      </w:pPr>
+      <w:rPr>
+        <w:rFonts w:ascii="Symbol" w:hAnsi="Symbol"/>
+      </w:rPr>
+    </w:lvl>
+    <w:lvl w:ilvl="3" w:tplc="2E960D54">
+      <w:start w:val="1"/>
+      <w:numFmt w:val="bullet"/>
+      <w:suff w:val="tab"/>
+      <w:lvlText w:val="o"/>
+      <w:lvlJc w:val="left"/>
+      <w:pPr>
+        <w:ind w:hanging="354" w:left="2880"/>
+      </w:pPr>
+      <w:rPr>
+        <w:rFonts w:ascii="Symbol" w:hAnsi="Symbol"/>
+      </w:rPr>
+    </w:lvl>
+    <w:lvl w:ilvl="4" w:tplc="3D0A07FF">
+      <w:start w:val="1"/>
+      <w:numFmt w:val="bullet"/>
+      <w:suff w:val="tab"/>
+      <w:lvlText w:val="·"/>
+      <w:lvlJc w:val="left"/>
+      <w:pPr>
+        <w:ind w:hanging="354" w:left="3600"/>
+      </w:pPr>
+      <w:rPr>
+        <w:rFonts w:ascii="Symbol" w:hAnsi="Symbol"/>
+      </w:rPr>
+    </w:lvl>
+    <w:lvl w:ilvl="5" w:tplc="6CE14F8A">
+      <w:start w:val="1"/>
+      <w:numFmt w:val="bullet"/>
+      <w:suff w:val="tab"/>
+      <w:lvlText w:val="o"/>
+      <w:lvlJc w:val="left"/>
+      <w:pPr>
+        <w:ind w:hanging="354" w:left="4320"/>
+      </w:pPr>
+      <w:rPr>
+        <w:rFonts w:ascii="Symbol" w:hAnsi="Symbol"/>
+      </w:rPr>
+    </w:lvl>
+    <w:lvl w:ilvl="6" w:tplc="707EA117">
+      <w:start w:val="1"/>
+      <w:numFmt w:val="bullet"/>
+      <w:suff w:val="tab"/>
+      <w:lvlText w:val="·"/>
+      <w:lvlJc w:val="left"/>
+      <w:pPr>
+        <w:ind w:hanging="354" w:left="5040"/>
+      </w:pPr>
+      <w:rPr>
+        <w:rFonts w:ascii="Symbol" w:hAnsi="Symbol"/>
+      </w:rPr>
+    </w:lvl>
+    <w:lvl w:ilvl="7" w:tplc="5145CB3C">
+      <w:start w:val="1"/>
+      <w:numFmt w:val="bullet"/>
+      <w:suff w:val="tab"/>
+      <w:lvlText w:val="o"/>
+      <w:lvlJc w:val="left"/>
+      <w:pPr>
+        <w:ind w:hanging="354" w:left="5760"/>
+      </w:pPr>
+      <w:rPr>
+        <w:rFonts w:ascii="Symbol" w:hAnsi="Symbol"/>
+      </w:rPr>
+    </w:lvl>
+    <w:lvl w:ilvl="8" w:tplc="69F8768B">
+      <w:start w:val="1"/>
+      <w:numFmt w:val="bullet"/>
+      <w:suff w:val="tab"/>
+      <w:lvlText w:val="·"/>
+      <w:lvlJc w:val="left"/>
+      <w:pPr>
+        <w:ind w:hanging="354" w:left="6480"/>
+      </w:pPr>
+      <w:rPr>
+        <w:rFonts w:ascii="Symbol" w:hAnsi="Symbol"/>
       </w:rPr>
     </w:lvl>
   </w:abstractNum>
@@ -3197,6 +3341,12 @@
   </w:num>
   <w:num w:numId="12">
     <w:abstractNumId w:val="0"/>
+  </w:num>
+  <w:num w:numId="13">
+    <w:abstractNumId w:val="12"/>
+  </w:num>
+  <w:num w:numId="14">
+    <w:abstractNumId w:val="13"/>
   </w:num>
 </w:numbering>
 </file>

</xml_diff>

<commit_message>
Minor tweaks + links [Google Play -> AppStore]
</commit_message>
<xml_diff>
--- a/CV.docx
+++ b/CV.docx
@@ -467,26 +467,24 @@
                 <w:numId w:val="12"/>
               </w:numPr>
               <w:shd w:val="clear" w:fill="FFFFFF"/>
-              <w:spacing w:lineRule="auto" w:line="240" w:before="60" w:after="0" w:beforeAutospacing="0" w:afterAutospacing="0"/>
-              <w:rPr>
-                <w:rFonts w:ascii="Arial" w:hAnsi="Arial"/>
-                <w:color w:val="000000"/>
-                <w:sz w:val="24"/>
-              </w:rPr>
-            </w:pPr>
-            <w:r>
-              <w:rPr>
-                <w:rFonts w:ascii="Arial" w:hAnsi="Arial"/>
-                <w:color w:val="000000"/>
-                <w:sz w:val="24"/>
-              </w:rPr>
-              <w:t xml:space="preserve">Поддержка существующий проектов, </w:t>
-            </w:r>
-            <w:r>
-              <w:rPr>
-                <w:rFonts w:ascii="Arial" w:hAnsi="Arial"/>
-                <w:color w:val="000000"/>
-                <w:sz w:val="24"/>
+              <w:spacing w:before="60"/>
+              <w:rPr>
+                <w:rFonts w:ascii="Arial" w:hAnsi="Arial"/>
+                <w:color w:val="000000"/>
+                <w:sz w:val="24"/>
+              </w:rPr>
+            </w:pPr>
+            <w:r>
+              <w:rPr>
+                <w:rFonts w:ascii="Arial" w:hAnsi="Arial"/>
+                <w:color w:val="000000"/>
+              </w:rPr>
+              <w:t xml:space="preserve">Разработка нового проекта - </w:t>
+            </w:r>
+            <w:r>
+              <w:rPr>
+                <w:rFonts w:ascii="Arial" w:hAnsi="Arial"/>
+                <w:color w:val="000000"/>
               </w:rPr>
               <w:fldChar w:fldCharType="begin"/>
             </w:r>
@@ -494,15 +492,13 @@
               <w:rPr>
                 <w:rFonts w:ascii="Arial" w:hAnsi="Arial"/>
                 <w:color w:val="000000"/>
-                <w:sz w:val="24"/>
-              </w:rPr>
-              <w:instrText>HYPERLINK "https://play.google.com/store/apps/details?id=com.playdarium.heroes.rpg.adventure" \t "_blank"</w:instrText>
-            </w:r>
-            <w:r>
-              <w:rPr>
-                <w:rFonts w:ascii="Arial" w:hAnsi="Arial"/>
-                <w:color w:val="000000"/>
-                <w:sz w:val="24"/>
+              </w:rPr>
+              <w:instrText>HYPERLINK "https://apps.apple.com/ru/app/zombie-train-survival-games/id1606633152" \t "_blank"</w:instrText>
+            </w:r>
+            <w:r>
+              <w:rPr>
+                <w:rFonts w:ascii="Arial" w:hAnsi="Arial"/>
+                <w:color w:val="000000"/>
               </w:rPr>
               <w:fldChar w:fldCharType="separate"/>
             </w:r>
@@ -510,15 +506,13 @@
               <w:rPr>
                 <w:rStyle w:val="C2"/>
                 <w:rFonts w:ascii="Arial" w:hAnsi="Arial"/>
-                <w:sz w:val="24"/>
-              </w:rPr>
-              <w:t>Heroes Impact</w:t>
-            </w:r>
-            <w:r>
-              <w:rPr>
-                <w:rFonts w:ascii="Arial" w:hAnsi="Arial"/>
-                <w:color w:val="000000"/>
-                <w:sz w:val="24"/>
+              </w:rPr>
+              <w:t>Zombie Train</w:t>
+            </w:r>
+            <w:r>
+              <w:rPr>
+                <w:rFonts w:ascii="Arial" w:hAnsi="Arial"/>
+                <w:color w:val="000000"/>
               </w:rPr>
               <w:fldChar w:fldCharType="end"/>
             </w:r>
@@ -526,55 +520,6 @@
               <w:rPr>
                 <w:rFonts w:ascii="Arial" w:hAnsi="Arial"/>
                 <w:color w:val="000000"/>
-                <w:sz w:val="24"/>
-              </w:rPr>
-              <w:t xml:space="preserve">, </w:t>
-            </w:r>
-            <w:r>
-              <w:rPr>
-                <w:rFonts w:ascii="Arial" w:hAnsi="Arial"/>
-                <w:color w:val="000000"/>
-                <w:sz w:val="24"/>
-              </w:rPr>
-              <w:fldChar w:fldCharType="begin"/>
-            </w:r>
-            <w:r>
-              <w:rPr>
-                <w:rFonts w:ascii="Arial" w:hAnsi="Arial"/>
-                <w:color w:val="000000"/>
-                <w:sz w:val="24"/>
-              </w:rPr>
-              <w:instrText>HYPERLINK "https://play.google.com/store/apps/details?id=com.playdarium.desert.skies.raft.survival.adventure" \t "_blank"</w:instrText>
-            </w:r>
-            <w:r>
-              <w:rPr>
-                <w:rFonts w:ascii="Arial" w:hAnsi="Arial"/>
-                <w:color w:val="000000"/>
-                <w:sz w:val="24"/>
-              </w:rPr>
-              <w:fldChar w:fldCharType="separate"/>
-            </w:r>
-            <w:r>
-              <w:rPr>
-                <w:rStyle w:val="C2"/>
-                <w:rFonts w:ascii="Arial" w:hAnsi="Arial"/>
-                <w:sz w:val="24"/>
-              </w:rPr>
-              <w:t>Desert Skies</w:t>
-            </w:r>
-            <w:r>
-              <w:rPr>
-                <w:rFonts w:ascii="Arial" w:hAnsi="Arial"/>
-                <w:color w:val="000000"/>
-                <w:sz w:val="24"/>
-              </w:rPr>
-              <w:fldChar w:fldCharType="end"/>
-            </w:r>
-            <w:r>
-              <w:rPr>
-                <w:rFonts w:ascii="Arial" w:hAnsi="Arial"/>
-                <w:color w:val="000000"/>
-                <w:sz w:val="24"/>
               </w:rPr>
               <w:t>.</w:t>
             </w:r>
@@ -600,7 +545,7 @@
                 <w:color w:val="000000"/>
                 <w:sz w:val="24"/>
               </w:rPr>
-              <w:t xml:space="preserve">Разработка нового проекта - </w:t>
+              <w:t xml:space="preserve">Поддержка существующий проектов, </w:t>
             </w:r>
             <w:r>
               <w:rPr>
@@ -616,7 +561,7 @@
                 <w:color w:val="000000"/>
                 <w:sz w:val="24"/>
               </w:rPr>
-              <w:instrText>HYPERLINK "https://play.google.com/store/apps/details?id=com.playdarium.zombie.train.survival" \t "_blank"</w:instrText>
+              <w:instrText>HYPERLINK "https://apps.apple.com/ru/app/heroes-impact-battle-arena/id1553947622" \t "_blank"</w:instrText>
             </w:r>
             <w:r>
               <w:rPr>
@@ -632,7 +577,55 @@
                 <w:rFonts w:ascii="Arial" w:hAnsi="Arial"/>
                 <w:sz w:val="24"/>
               </w:rPr>
-              <w:t>Zombie Train</w:t>
+              <w:t>Heroes Impact</w:t>
+            </w:r>
+            <w:r>
+              <w:rPr>
+                <w:rFonts w:ascii="Arial" w:hAnsi="Arial"/>
+                <w:color w:val="000000"/>
+                <w:sz w:val="24"/>
+              </w:rPr>
+              <w:fldChar w:fldCharType="end"/>
+            </w:r>
+            <w:r>
+              <w:rPr>
+                <w:rFonts w:ascii="Arial" w:hAnsi="Arial"/>
+                <w:color w:val="000000"/>
+                <w:sz w:val="24"/>
+              </w:rPr>
+              <w:t xml:space="preserve">, </w:t>
+            </w:r>
+            <w:r>
+              <w:rPr>
+                <w:rFonts w:ascii="Arial" w:hAnsi="Arial"/>
+                <w:color w:val="000000"/>
+                <w:sz w:val="24"/>
+              </w:rPr>
+              <w:fldChar w:fldCharType="begin"/>
+            </w:r>
+            <w:r>
+              <w:rPr>
+                <w:rFonts w:ascii="Arial" w:hAnsi="Arial"/>
+                <w:color w:val="000000"/>
+                <w:sz w:val="24"/>
+              </w:rPr>
+              <w:instrText>HYPERLINK "https://apps.apple.com/ru/app/desert-skies-sandbox-survival/id1529337601" \t "_blank"</w:instrText>
+            </w:r>
+            <w:r>
+              <w:rPr>
+                <w:rFonts w:ascii="Arial" w:hAnsi="Arial"/>
+                <w:color w:val="000000"/>
+                <w:sz w:val="24"/>
+              </w:rPr>
+              <w:fldChar w:fldCharType="separate"/>
+            </w:r>
+            <w:r>
+              <w:rPr>
+                <w:rStyle w:val="C2"/>
+                <w:rFonts w:ascii="Arial" w:hAnsi="Arial"/>
+                <w:sz w:val="24"/>
+              </w:rPr>
+              <w:t>Desert Skies</w:t>
             </w:r>
             <w:r>
               <w:rPr>

</xml_diff>

<commit_message>
Fixed pdf 'Skills' section splitting between two pages
</commit_message>
<xml_diff>
--- a/CV.docx
+++ b/CV.docx
@@ -467,7 +467,7 @@
                 <w:numId w:val="12"/>
               </w:numPr>
               <w:shd w:val="clear" w:fill="FFFFFF"/>
-              <w:spacing w:before="60"/>
+              <w:spacing w:before="60" w:beforeAutospacing="0" w:afterAutospacing="0"/>
               <w:rPr>
                 <w:rFonts w:ascii="Arial" w:hAnsi="Arial"/>
                 <w:color w:val="000000"/>
@@ -718,18 +718,6 @@
           </w:p>
           <w:p>
             <w:pPr>
-              <w:pStyle w:val="P7"/>
-              <w:shd w:val="clear" w:fill="FFFFFF"/>
-              <w:spacing w:lineRule="auto" w:line="240" w:before="60" w:beforeAutospacing="0" w:afterAutospacing="0"/>
-              <w:rPr>
-                <w:rFonts w:ascii="Arial" w:hAnsi="Arial"/>
-                <w:color w:val="000000"/>
-                <w:sz w:val="24"/>
-              </w:rPr>
-            </w:pPr>
-          </w:p>
-          <w:p>
-            <w:pPr>
               <w:pStyle w:val="P3"/>
               <w:widowControl w:val="0"/>
               <w:spacing w:lineRule="auto" w:line="240" w:after="0" w:beforeAutospacing="0" w:afterAutospacing="0"/>
@@ -1048,6 +1036,7 @@
               <w:spacing w:lineRule="auto" w:line="240" w:before="0" w:after="0" w:beforeAutospacing="0" w:afterAutospacing="0"/>
               <w:rPr>
                 <w:rFonts w:ascii="Arial" w:hAnsi="Arial"/>
+                <w:b w:val="1"/>
                 <w:color w:val="000000"/>
                 <w:sz w:val="24"/>
               </w:rPr>

</xml_diff>

<commit_message>
Working exp in years
</commit_message>
<xml_diff>
--- a/CV.docx
+++ b/CV.docx
@@ -417,6 +417,17 @@
                 <w:u w:val="single"/>
               </w:rPr>
               <w:t>ОПЫТ РАБОТЫ</w:t>
+            </w:r>
+            <w:r>
+              <w:rPr>
+                <w:rStyle w:val="C9"/>
+                <w:rFonts w:ascii="Arial" w:hAnsi="Arial"/>
+                <w:b w:val="1"/>
+                <w:color w:val="262626"/>
+                <w:sz w:val="24"/>
+                <w:u w:val="single"/>
+              </w:rPr>
+              <w:t xml:space="preserve"> (2+ лет)</w:t>
             </w:r>
           </w:p>
         </w:tc>

</xml_diff>

<commit_message>
Updated skills and some details
</commit_message>
<xml_diff>
--- a/CV.docx
+++ b/CV.docx
@@ -416,18 +416,7 @@
                 <w:sz w:val="24"/>
                 <w:u w:val="single"/>
               </w:rPr>
-              <w:t>ОПЫТ РАБОТЫ</w:t>
-            </w:r>
-            <w:r>
-              <w:rPr>
-                <w:rStyle w:val="C9"/>
-                <w:rFonts w:ascii="Arial" w:hAnsi="Arial"/>
-                <w:b w:val="1"/>
-                <w:color w:val="262626"/>
-                <w:sz w:val="24"/>
-                <w:u w:val="single"/>
-              </w:rPr>
-              <w:t xml:space="preserve"> (2+ лет)</w:t>
+              <w:t>ОПЫТ РАБОТЫ (2+ лет)</w:t>
             </w:r>
           </w:p>
         </w:tc>
@@ -773,7 +762,7 @@
                 <w:color w:val="000000"/>
                 <w:sz w:val="24"/>
               </w:rPr>
-              <w:t xml:space="preserve">Разработка проекта Alien (ныне проект закрыт, показать могу только </w:t>
+              <w:t xml:space="preserve">Разработка проекта Alien (проект закрыт, показать могу только </w:t>
             </w:r>
             <w:r>
               <w:rPr>
@@ -1095,7 +1084,7 @@
                 <w:b w:val="0"/>
                 <w:i w:val="0"/>
               </w:rPr>
-              <w:t>Разработка "фронтенд" части WebGL/Mobile проекта под NDA. Проект целиком в UI, игровые данные и операции на бэкенд сервере. Сейчас проект "на паузе".</w:t>
+              <w:t>Разработка "фронтенд" части WebGL/Mobile проекта под NDA (проект закрыт, показать не могу, но есть что рассказать).</w:t>
             </w:r>
           </w:p>
           <w:p>
@@ -1285,7 +1274,105 @@
                 <w:color w:val="000000"/>
                 <w:sz w:val="24"/>
               </w:rPr>
-              <w:t>Понимание ООП, паттернов проектирования, умение применять их на практике, знание SOLID.</w:t>
+              <w:t>От</w:t>
+            </w:r>
+            <w:r>
+              <w:rPr>
+                <w:rFonts w:ascii="Arial" w:hAnsi="Arial"/>
+                <w:color w:val="000000"/>
+                <w:sz w:val="24"/>
+              </w:rPr>
+              <w:t>личное понимание</w:t>
+            </w:r>
+            <w:r>
+              <w:rPr>
+                <w:rFonts w:ascii="Arial" w:hAnsi="Arial"/>
+                <w:color w:val="000000"/>
+                <w:sz w:val="24"/>
+              </w:rPr>
+              <w:t xml:space="preserve"> ООП, пат</w:t>
+            </w:r>
+            <w:r>
+              <w:rPr>
+                <w:rFonts w:ascii="Arial" w:hAnsi="Arial"/>
+                <w:color w:val="000000"/>
+                <w:sz w:val="24"/>
+              </w:rPr>
+              <w:t>т</w:t>
+            </w:r>
+            <w:r>
+              <w:rPr>
+                <w:rFonts w:ascii="Arial" w:hAnsi="Arial"/>
+                <w:color w:val="000000"/>
+                <w:sz w:val="24"/>
+              </w:rPr>
+              <w:t>ернов проектирования, умение применять их на практике, знание SOLID.</w:t>
+            </w:r>
+          </w:p>
+          <w:p>
+            <w:pPr>
+              <w:pStyle w:val="P8"/>
+              <w:widowControl w:val="1"/>
+              <w:numPr>
+                <w:ilvl w:val="0"/>
+                <w:numId w:val="11"/>
+              </w:numPr>
+              <w:shd w:val="clear" w:fill="FFFFFF"/>
+              <w:spacing w:lineRule="auto" w:line="240" w:beforeAutospacing="0" w:afterAutospacing="0"/>
+              <w:contextualSpacing w:val="0"/>
+              <w:rPr>
+                <w:rFonts w:ascii="Arial" w:hAnsi="Arial"/>
+                <w:color w:val="000000"/>
+                <w:sz w:val="24"/>
+              </w:rPr>
+            </w:pPr>
+            <w:r>
+              <w:rPr>
+                <w:rFonts w:ascii="Arial" w:hAnsi="Arial"/>
+                <w:color w:val="000000"/>
+                <w:sz w:val="24"/>
+              </w:rPr>
+              <w:t>Умение строить</w:t>
+            </w:r>
+            <w:r>
+              <w:rPr>
+                <w:rFonts w:ascii="Arial" w:hAnsi="Arial"/>
+                <w:color w:val="000000"/>
+                <w:sz w:val="24"/>
+              </w:rPr>
+              <w:t xml:space="preserve"> архитектуру проекта </w:t>
+            </w:r>
+            <w:r>
+              <w:rPr>
+                <w:rFonts w:ascii="Arial" w:hAnsi="Arial"/>
+                <w:color w:val="000000"/>
+                <w:sz w:val="24"/>
+              </w:rPr>
+              <w:t>исходя</w:t>
+            </w:r>
+            <w:r>
+              <w:rPr>
+                <w:rFonts w:ascii="Arial" w:hAnsi="Arial"/>
+                <w:color w:val="000000"/>
+                <w:sz w:val="24"/>
+              </w:rPr>
+              <w:t xml:space="preserve"> из требован</w:t>
+            </w:r>
+            <w:r>
+              <w:rPr>
+                <w:rFonts w:ascii="Arial" w:hAnsi="Arial"/>
+                <w:color w:val="000000"/>
+                <w:sz w:val="24"/>
+              </w:rPr>
+              <w:t>ий</w:t>
+            </w:r>
+            <w:r>
+              <w:rPr>
+                <w:rFonts w:ascii="Arial" w:hAnsi="Arial"/>
+                <w:color w:val="000000"/>
+                <w:sz w:val="24"/>
+              </w:rPr>
+              <w:t>.</w:t>
             </w:r>
           </w:p>
           <w:p>
@@ -1300,40 +1387,58 @@
               <w:contextualSpacing w:val="0"/>
               <w:rPr>
                 <w:rFonts w:ascii="Arial" w:hAnsi="Arial"/>
-              </w:rPr>
-            </w:pPr>
-            <w:r>
-              <w:rPr>
-                <w:rFonts w:ascii="Arial" w:hAnsi="Arial"/>
-                <w:color w:val="000000"/>
-                <w:sz w:val="24"/>
-              </w:rPr>
-              <w:t>Понимание MV* паттернов и опыт их применения.</w:t>
+                <w:color w:val="000000"/>
+                <w:sz w:val="24"/>
+              </w:rPr>
+            </w:pPr>
+            <w:r>
+              <w:rPr>
+                <w:rFonts w:ascii="Arial" w:hAnsi="Arial"/>
+                <w:color w:val="000000"/>
+                <w:sz w:val="24"/>
+              </w:rPr>
+              <w:t>Большой опыт с ECS (Entitas, LeoEcs и другие)</w:t>
+            </w:r>
+            <w:r>
+              <w:rPr>
+                <w:rFonts w:ascii="Arial" w:hAnsi="Arial"/>
+                <w:color w:val="000000"/>
+                <w:sz w:val="24"/>
+              </w:rPr>
+              <w:t>.</w:t>
             </w:r>
           </w:p>
           <w:p>
             <w:pPr>
               <w:pStyle w:val="P8"/>
+              <w:widowControl w:val="0"/>
               <w:numPr>
                 <w:ilvl w:val="0"/>
                 <w:numId w:val="11"/>
               </w:numPr>
               <w:shd w:val="clear" w:fill="FFFFFF"/>
-              <w:spacing w:lineRule="auto" w:line="240" w:beforeAutospacing="0" w:afterAutospacing="0"/>
               <w:contextualSpacing w:val="0"/>
-              <w:rPr>
-                <w:rFonts w:ascii="Arial" w:hAnsi="Arial"/>
-                <w:color w:val="000000"/>
-                <w:sz w:val="24"/>
-              </w:rPr>
-            </w:pPr>
-            <w:r>
-              <w:rPr>
-                <w:rFonts w:ascii="Arial" w:hAnsi="Arial"/>
-                <w:color w:val="000000"/>
-                <w:sz w:val="24"/>
-              </w:rPr>
-              <w:t>Большой опыт с ECS (Entitas, LeoEcs и другие)</w:t>
+            </w:pPr>
+            <w:r>
+              <w:rPr>
+                <w:color w:val="000000"/>
+                <w:sz w:val="24"/>
+              </w:rPr>
+              <w:t>Понимание MV</w:t>
+            </w:r>
+            <w:r>
+              <w:rPr>
+                <w:color w:val="000000"/>
+                <w:sz w:val="24"/>
+              </w:rPr>
+              <w:t>*</w:t>
+            </w:r>
+            <w:r>
+              <w:rPr>
+                <w:color w:val="000000"/>
+                <w:sz w:val="24"/>
+              </w:rPr>
+              <w:t xml:space="preserve"> паттернов и опыт их применения.</w:t>
             </w:r>
           </w:p>
           <w:p>

</xml_diff>